<commit_message>
Updated with 16 Apr 2025 template
</commit_message>
<xml_diff>
--- a/OFFICIAL_PIFSC_Tech_Memo_Template_Apr_2025.docx
+++ b/OFFICIAL_PIFSC_Tech_Memo_Template_Apr_2025.docx
@@ -216,7 +216,337 @@
         <mc:AlternateContent>
           <mc:Choice Requires="wps">
             <w:drawing>
-              <wp:anchor distT="45720" distB="45720" distL="114300" distR="114300" simplePos="0" relativeHeight="251665408" behindDoc="0" locked="0" layoutInCell="1" hidden="0" allowOverlap="1" wp14:anchorId="6AE38CBF" wp14:editId="74EB66FA">
+              <wp:anchor distT="45720" distB="45720" distL="114300" distR="114300" simplePos="0" relativeHeight="251661312" behindDoc="0" locked="0" layoutInCell="1" hidden="0" allowOverlap="1" wp14:anchorId="29508C5D" wp14:editId="4F965C22">
+                <wp:simplePos x="0" y="0"/>
+                <wp:positionH relativeFrom="margin">
+                  <wp:posOffset>-648071</wp:posOffset>
+                </wp:positionH>
+                <wp:positionV relativeFrom="page">
+                  <wp:posOffset>8796655</wp:posOffset>
+                </wp:positionV>
+                <wp:extent cx="5261610" cy="1152525"/>
+                <wp:effectExtent l="0" t="0" r="0" b="9525"/>
+                <wp:wrapSquare wrapText="bothSides" distT="45720" distB="45720" distL="114300" distR="114300"/>
+                <wp:docPr id="4" name="Rectangle 4">
+                  <a:extLst xmlns:a="http://schemas.openxmlformats.org/drawingml/2006/main">
+                    <a:ext uri="{C183D7F6-B498-43B3-948B-1728B52AA6E4}">
+                      <adec:decorative xmlns:adec="http://schemas.microsoft.com/office/drawing/2017/decorative" val="1"/>
+                    </a:ext>
+                  </a:extLst>
+                </wp:docPr>
+                <wp:cNvGraphicFramePr/>
+                <a:graphic xmlns:a="http://schemas.openxmlformats.org/drawingml/2006/main">
+                  <a:graphicData uri="http://schemas.microsoft.com/office/word/2010/wordprocessingShape">
+                    <wps:wsp>
+                      <wps:cNvSpPr/>
+                      <wps:spPr>
+                        <a:xfrm>
+                          <a:off x="0" y="0"/>
+                          <a:ext cx="5261610" cy="1152525"/>
+                        </a:xfrm>
+                        <a:prstGeom prst="rect">
+                          <a:avLst/>
+                        </a:prstGeom>
+                        <a:noFill/>
+                        <a:ln>
+                          <a:noFill/>
+                        </a:ln>
+                      </wps:spPr>
+                      <wps:txbx>
+                        <w:txbxContent>
+                          <w:p>
+                            <w:pPr>
+                              <w:spacing w:after="0"/>
+                              <w:textDirection w:val="btLr"/>
+                              <w:rPr>
+                                <w:sz w:val="22"/>
+                                <w:szCs w:val="22"/>
+                              </w:rPr>
+                            </w:pPr>
+                            <w:r>
+                              <w:rPr>
+                                <w:color w:val="FFFFFF"/>
+                                <w:sz w:val="22"/>
+                                <w:szCs w:val="22"/>
+                              </w:rPr>
+                              <w:t xml:space="preserve">NOAA Technical Memorandum </w:t>
+                            </w:r>
+                            <w:r>
+                              <w:rPr>
+                                <w:color w:val="FFFFFF"/>
+                                <w:sz w:val="22"/>
+                                <w:szCs w:val="22"/>
+                                <w:highlight w:val="darkGreen"/>
+                              </w:rPr>
+                              <w:t>NMFS-PIFSC-???</w:t>
+                            </w:r>
+                          </w:p>
+                          <w:p>
+                            <w:pPr>
+                              <w:spacing w:after="0"/>
+                              <w:textDirection w:val="btLr"/>
+                              <w:rPr>
+                                <w:color w:val="FFFFFF"/>
+                                <w:sz w:val="22"/>
+                                <w:szCs w:val="22"/>
+                              </w:rPr>
+                            </w:pPr>
+                            <w:r>
+                              <w:rPr>
+                                <w:color w:val="FFFFFF"/>
+                                <w:sz w:val="22"/>
+                                <w:szCs w:val="22"/>
+                              </w:rPr>
+                              <w:t>U.S. Department of Commerce</w:t>
+                            </w:r>
+                          </w:p>
+                          <w:p>
+                            <w:pPr>
+                              <w:spacing w:after="0"/>
+                              <w:textDirection w:val="btLr"/>
+                              <w:rPr>
+                                <w:sz w:val="22"/>
+                                <w:szCs w:val="22"/>
+                              </w:rPr>
+                            </w:pPr>
+                            <w:r>
+                              <w:rPr>
+                                <w:color w:val="FFFFFF"/>
+                                <w:sz w:val="22"/>
+                                <w:szCs w:val="22"/>
+                              </w:rPr>
+                              <w:t>National Oceanic and Atmospheric Administration</w:t>
+                            </w:r>
+                          </w:p>
+                          <w:p>
+                            <w:pPr>
+                              <w:spacing w:after="0"/>
+                              <w:textDirection w:val="btLr"/>
+                              <w:rPr>
+                                <w:color w:val="FFFFFF" w:themeColor="background1"/>
+                                <w:sz w:val="22"/>
+                                <w:szCs w:val="22"/>
+                              </w:rPr>
+                            </w:pPr>
+                            <w:r>
+                              <w:rPr>
+                                <w:color w:val="FFFFFF" w:themeColor="background1"/>
+                                <w:sz w:val="22"/>
+                                <w:szCs w:val="22"/>
+                              </w:rPr>
+                              <w:t>National Marine Fisheries Service</w:t>
+                            </w:r>
+                          </w:p>
+                          <w:p>
+                            <w:pPr>
+                              <w:spacing w:after="0"/>
+                              <w:textDirection w:val="btLr"/>
+                              <w:rPr>
+                                <w:color w:val="FFFFFF"/>
+                                <w:sz w:val="22"/>
+                                <w:szCs w:val="22"/>
+                              </w:rPr>
+                            </w:pPr>
+                            <w:r>
+                              <w:rPr>
+                                <w:color w:val="FFFFFF"/>
+                                <w:sz w:val="22"/>
+                                <w:szCs w:val="22"/>
+                              </w:rPr>
+                              <w:t>Pacific Islands Fisheries Science Cente</w:t>
+                            </w:r>
+                            <w:r>
+                              <w:rPr>
+                                <w:color w:val="FFFFFF"/>
+                                <w:sz w:val="22"/>
+                                <w:szCs w:val="22"/>
+                              </w:rPr>
+                              <w:t>r</w:t>
+                            </w:r>
+                          </w:p>
+                          <w:p>
+                            <w:pPr>
+                              <w:spacing w:after="0"/>
+                              <w:textDirection w:val="btLr"/>
+                              <w:rPr>
+                                <w:sz w:val="22"/>
+                                <w:szCs w:val="22"/>
+                              </w:rPr>
+                            </w:pPr>
+                            <w:r>
+                              <w:rPr>
+                                <w:color w:val="FFFFFF"/>
+                                <w:sz w:val="22"/>
+                                <w:szCs w:val="22"/>
+                                <w:highlight w:val="darkGreen"/>
+                              </w:rPr>
+                              <w:t>[Month] [Year]</w:t>
+                            </w:r>
+                          </w:p>
+                        </w:txbxContent>
+                      </wps:txbx>
+                      <wps:bodyPr spcFirstLastPara="1" wrap="square" lIns="91425" tIns="45700" rIns="91425" bIns="45700" anchor="t" anchorCtr="0">
+                        <a:noAutofit/>
+                      </wps:bodyPr>
+                    </wps:wsp>
+                  </a:graphicData>
+                </a:graphic>
+                <wp14:sizeRelV relativeFrom="margin">
+                  <wp14:pctHeight>0</wp14:pctHeight>
+                </wp14:sizeRelV>
+              </wp:anchor>
+            </w:drawing>
+          </mc:Choice>
+          <mc:Fallback>
+            <w:pict>
+              <v:rect w14:anchorId="29508C5D" id="Rectangle 4" o:spid="_x0000_s1027" alt="&quot;&quot;" style="position:absolute;margin-left:-51.05pt;margin-top:692.65pt;width:414.3pt;height:90.75pt;z-index:251661312;visibility:visible;mso-wrap-style:square;mso-height-percent:0;mso-wrap-distance-left:9pt;mso-wrap-distance-top:3.6pt;mso-wrap-distance-right:9pt;mso-wrap-distance-bottom:3.6pt;mso-position-horizontal:absolute;mso-position-horizontal-relative:margin;mso-position-vertical:absolute;mso-position-vertical-relative:page;mso-height-percent:0;mso-height-relative:margin;v-text-anchor:top" o:gfxdata="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" filled="f" stroked="f">
+                <v:textbox inset="2.53958mm,1.2694mm,2.53958mm,1.2694mm">
+                  <w:txbxContent>
+                    <w:p>
+                      <w:pPr>
+                        <w:spacing w:after="0"/>
+                        <w:textDirection w:val="btLr"/>
+                        <w:rPr>
+                          <w:sz w:val="22"/>
+                          <w:szCs w:val="22"/>
+                        </w:rPr>
+                      </w:pPr>
+                      <w:r>
+                        <w:rPr>
+                          <w:color w:val="FFFFFF"/>
+                          <w:sz w:val="22"/>
+                          <w:szCs w:val="22"/>
+                        </w:rPr>
+                        <w:t xml:space="preserve">NOAA Technical Memorandum </w:t>
+                      </w:r>
+                      <w:r>
+                        <w:rPr>
+                          <w:color w:val="FFFFFF"/>
+                          <w:sz w:val="22"/>
+                          <w:szCs w:val="22"/>
+                          <w:highlight w:val="darkGreen"/>
+                        </w:rPr>
+                        <w:t>NMFS-PIFSC-???</w:t>
+                      </w:r>
+                    </w:p>
+                    <w:p>
+                      <w:pPr>
+                        <w:spacing w:after="0"/>
+                        <w:textDirection w:val="btLr"/>
+                        <w:rPr>
+                          <w:color w:val="FFFFFF"/>
+                          <w:sz w:val="22"/>
+                          <w:szCs w:val="22"/>
+                        </w:rPr>
+                      </w:pPr>
+                      <w:r>
+                        <w:rPr>
+                          <w:color w:val="FFFFFF"/>
+                          <w:sz w:val="22"/>
+                          <w:szCs w:val="22"/>
+                        </w:rPr>
+                        <w:t>U.S. Department of Commerce</w:t>
+                      </w:r>
+                    </w:p>
+                    <w:p>
+                      <w:pPr>
+                        <w:spacing w:after="0"/>
+                        <w:textDirection w:val="btLr"/>
+                        <w:rPr>
+                          <w:sz w:val="22"/>
+                          <w:szCs w:val="22"/>
+                        </w:rPr>
+                      </w:pPr>
+                      <w:r>
+                        <w:rPr>
+                          <w:color w:val="FFFFFF"/>
+                          <w:sz w:val="22"/>
+                          <w:szCs w:val="22"/>
+                        </w:rPr>
+                        <w:t>National Oceanic and Atmospheric Administration</w:t>
+                      </w:r>
+                    </w:p>
+                    <w:p>
+                      <w:pPr>
+                        <w:spacing w:after="0"/>
+                        <w:textDirection w:val="btLr"/>
+                        <w:rPr>
+                          <w:color w:val="FFFFFF" w:themeColor="background1"/>
+                          <w:sz w:val="22"/>
+                          <w:szCs w:val="22"/>
+                        </w:rPr>
+                      </w:pPr>
+                      <w:r>
+                        <w:rPr>
+                          <w:color w:val="FFFFFF" w:themeColor="background1"/>
+                          <w:sz w:val="22"/>
+                          <w:szCs w:val="22"/>
+                        </w:rPr>
+                        <w:t>National Marine Fisheries Service</w:t>
+                      </w:r>
+                    </w:p>
+                    <w:p>
+                      <w:pPr>
+                        <w:spacing w:after="0"/>
+                        <w:textDirection w:val="btLr"/>
+                        <w:rPr>
+                          <w:color w:val="FFFFFF"/>
+                          <w:sz w:val="22"/>
+                          <w:szCs w:val="22"/>
+                        </w:rPr>
+                      </w:pPr>
+                      <w:r>
+                        <w:rPr>
+                          <w:color w:val="FFFFFF"/>
+                          <w:sz w:val="22"/>
+                          <w:szCs w:val="22"/>
+                        </w:rPr>
+                        <w:t>Pacific Islands Fisheries Science Cente</w:t>
+                      </w:r>
+                      <w:r>
+                        <w:rPr>
+                          <w:color w:val="FFFFFF"/>
+                          <w:sz w:val="22"/>
+                          <w:szCs w:val="22"/>
+                        </w:rPr>
+                        <w:t>r</w:t>
+                      </w:r>
+                    </w:p>
+                    <w:p>
+                      <w:pPr>
+                        <w:spacing w:after="0"/>
+                        <w:textDirection w:val="btLr"/>
+                        <w:rPr>
+                          <w:sz w:val="22"/>
+                          <w:szCs w:val="22"/>
+                        </w:rPr>
+                      </w:pPr>
+                      <w:r>
+                        <w:rPr>
+                          <w:color w:val="FFFFFF"/>
+                          <w:sz w:val="22"/>
+                          <w:szCs w:val="22"/>
+                          <w:highlight w:val="darkGreen"/>
+                        </w:rPr>
+                        <w:t>[Month] [Year]</w:t>
+                      </w:r>
+                    </w:p>
+                  </w:txbxContent>
+                </v:textbox>
+                <w10:wrap type="square" anchorx="margin" anchory="page"/>
+              </v:rect>
+            </w:pict>
+          </mc:Fallback>
+        </mc:AlternateContent>
+      </w:r>
+      <w:r>
+        <w:rPr>
+          <w:noProof/>
+        </w:rPr>
+        <mc:AlternateContent>
+          <mc:Choice Requires="wps">
+            <w:drawing>
+              <wp:anchor distT="45720" distB="45720" distL="114300" distR="114300" simplePos="0" relativeHeight="251665408" behindDoc="0" locked="0" layoutInCell="1" hidden="0" allowOverlap="1" wp14:anchorId="6AE38CBF" wp14:editId="32D5A8A9">
                 <wp:simplePos x="0" y="0"/>
                 <wp:positionH relativeFrom="margin">
                   <wp:posOffset>-561975</wp:posOffset>
@@ -281,7 +611,7 @@
           </mc:Choice>
           <mc:Fallback>
             <w:pict>
-              <v:rect w14:anchorId="6AE38CBF" id="Rectangle 8" o:spid="_x0000_s1027" alt="&quot;&quot;" style="position:absolute;margin-left:-44.25pt;margin-top:382.8pt;width:549pt;height:54pt;z-index:251665408;visibility:visible;mso-wrap-style:square;mso-width-percent:0;mso-height-percent:0;mso-wrap-distance-left:9pt;mso-wrap-distance-top:3.6pt;mso-wrap-distance-right:9pt;mso-wrap-distance-bottom:3.6pt;mso-position-horizontal:absolute;mso-position-horizontal-relative:margin;mso-position-vertical:absolute;mso-position-vertical-relative:text;mso-width-percent:0;mso-height-percent:0;mso-width-relative:margin;mso-height-relative:margin;v-text-anchor:top" o:gfxdata="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" filled="f" stroked="f">
+              <v:rect w14:anchorId="6AE38CBF" id="Rectangle 8" o:spid="_x0000_s1028" alt="&quot;&quot;" style="position:absolute;margin-left:-44.25pt;margin-top:382.8pt;width:549pt;height:54pt;z-index:251665408;visibility:visible;mso-wrap-style:square;mso-width-percent:0;mso-height-percent:0;mso-wrap-distance-left:9pt;mso-wrap-distance-top:3.6pt;mso-wrap-distance-right:9pt;mso-wrap-distance-bottom:3.6pt;mso-position-horizontal:absolute;mso-position-horizontal-relative:margin;mso-position-vertical:absolute;mso-position-vertical-relative:text;mso-width-percent:0;mso-height-percent:0;mso-width-relative:margin;mso-height-relative:margin;v-text-anchor:top" o:gfxdata="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" filled="f" stroked="f">
                 <v:textbox inset="2.53958mm,1.2694mm,2.53958mm,1.2694mm">
                   <w:txbxContent>
                     <w:p>
@@ -307,7 +637,7 @@
         <mc:AlternateContent>
           <mc:Choice Requires="wps">
             <w:drawing>
-              <wp:anchor distT="45720" distB="45720" distL="114300" distR="114300" simplePos="0" relativeHeight="251666432" behindDoc="0" locked="0" layoutInCell="1" hidden="0" allowOverlap="1" wp14:anchorId="05A4C466" wp14:editId="01958042">
+              <wp:anchor distT="45720" distB="45720" distL="114300" distR="114300" simplePos="0" relativeHeight="251666432" behindDoc="0" locked="0" layoutInCell="1" hidden="0" allowOverlap="1" wp14:anchorId="05A4C466" wp14:editId="335C9383">
                 <wp:simplePos x="0" y="0"/>
                 <wp:positionH relativeFrom="page">
                   <wp:posOffset>342900</wp:posOffset>
@@ -372,7 +702,7 @@
           </mc:Choice>
           <mc:Fallback>
             <w:pict>
-              <v:rect w14:anchorId="05A4C466" id="Rectangle 10" o:spid="_x0000_s1028" alt="&quot;&quot;" style="position:absolute;margin-left:27pt;margin-top:520.8pt;width:553.5pt;height:26.25pt;z-index:251666432;visibility:visible;mso-wrap-style:square;mso-width-percent:0;mso-height-percent:0;mso-wrap-distance-left:9pt;mso-wrap-distance-top:3.6pt;mso-wrap-distance-right:9pt;mso-wrap-distance-bottom:3.6pt;mso-position-horizontal:absolute;mso-position-horizontal-relative:page;mso-position-vertical:absolute;mso-position-vertical-relative:text;mso-width-percent:0;mso-height-percent:0;mso-width-relative:margin;mso-height-relative:margin;v-text-anchor:top" o:gfxdata="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" filled="f" stroked="f">
+              <v:rect w14:anchorId="05A4C466" id="Rectangle 10" o:spid="_x0000_s1029" alt="&quot;&quot;" style="position:absolute;margin-left:27pt;margin-top:520.8pt;width:553.5pt;height:26.25pt;z-index:251666432;visibility:visible;mso-wrap-style:square;mso-width-percent:0;mso-height-percent:0;mso-wrap-distance-left:9pt;mso-wrap-distance-top:3.6pt;mso-wrap-distance-right:9pt;mso-wrap-distance-bottom:3.6pt;mso-position-horizontal:absolute;mso-position-horizontal-relative:page;mso-position-vertical:absolute;mso-position-vertical-relative:text;mso-width-percent:0;mso-height-percent:0;mso-width-relative:margin;mso-height-relative:margin;v-text-anchor:top" o:gfxdata="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" filled="f" stroked="f">
                 <v:textbox inset="2.53958mm,1.2694mm,2.53958mm,1.2694mm">
                   <w:txbxContent>
                     <w:p>
@@ -386,251 +716,6 @@
                   </w:txbxContent>
                 </v:textbox>
                 <w10:wrap type="square" anchorx="page"/>
-              </v:rect>
-            </w:pict>
-          </mc:Fallback>
-        </mc:AlternateContent>
-      </w:r>
-      <w:r>
-        <w:rPr>
-          <w:noProof/>
-        </w:rPr>
-        <mc:AlternateContent>
-          <mc:Choice Requires="wps">
-            <w:drawing>
-              <wp:anchor distT="45720" distB="45720" distL="114300" distR="114300" simplePos="0" relativeHeight="251661312" behindDoc="0" locked="0" layoutInCell="1" hidden="0" allowOverlap="1" wp14:anchorId="29508C5D" wp14:editId="5F660731">
-                <wp:simplePos x="0" y="0"/>
-                <wp:positionH relativeFrom="margin">
-                  <wp:posOffset>-603250</wp:posOffset>
-                </wp:positionH>
-                <wp:positionV relativeFrom="page">
-                  <wp:posOffset>8888095</wp:posOffset>
-                </wp:positionV>
-                <wp:extent cx="5261610" cy="989330"/>
-                <wp:effectExtent l="0" t="0" r="0" b="1270"/>
-                <wp:wrapSquare wrapText="bothSides" distT="45720" distB="45720" distL="114300" distR="114300"/>
-                <wp:docPr id="4" name="Rectangle 4">
-                  <a:extLst xmlns:a="http://schemas.openxmlformats.org/drawingml/2006/main">
-                    <a:ext uri="{C183D7F6-B498-43B3-948B-1728B52AA6E4}">
-                      <adec:decorative xmlns:adec="http://schemas.microsoft.com/office/drawing/2017/decorative" val="1"/>
-                    </a:ext>
-                  </a:extLst>
-                </wp:docPr>
-                <wp:cNvGraphicFramePr/>
-                <a:graphic xmlns:a="http://schemas.openxmlformats.org/drawingml/2006/main">
-                  <a:graphicData uri="http://schemas.microsoft.com/office/word/2010/wordprocessingShape">
-                    <wps:wsp>
-                      <wps:cNvSpPr/>
-                      <wps:spPr>
-                        <a:xfrm>
-                          <a:off x="0" y="0"/>
-                          <a:ext cx="5261610" cy="989330"/>
-                        </a:xfrm>
-                        <a:prstGeom prst="rect">
-                          <a:avLst/>
-                        </a:prstGeom>
-                        <a:noFill/>
-                        <a:ln>
-                          <a:noFill/>
-                        </a:ln>
-                      </wps:spPr>
-                      <wps:txbx>
-                        <w:txbxContent>
-                          <w:p>
-                            <w:pPr>
-                              <w:spacing w:after="80" w:line="275" w:lineRule="auto"/>
-                              <w:textDirection w:val="btLr"/>
-                            </w:pPr>
-                            <w:r>
-                              <w:rPr>
-                                <w:color w:val="FFFFFF"/>
-                                <w:sz w:val="22"/>
-                              </w:rPr>
-                              <w:t xml:space="preserve">NOAA Technical Memorandum </w:t>
-                            </w:r>
-                            <w:r>
-                              <w:rPr>
-                                <w:color w:val="FFFFFF"/>
-                                <w:sz w:val="22"/>
-                                <w:highlight w:val="darkGreen"/>
-                              </w:rPr>
-                              <w:t>NMFS-PIFSC-???</w:t>
-                            </w:r>
-                          </w:p>
-                          <w:p>
-                            <w:pPr>
-                              <w:spacing w:after="80" w:line="275" w:lineRule="auto"/>
-                              <w:textDirection w:val="btLr"/>
-                            </w:pPr>
-                            <w:r>
-                              <w:rPr>
-                                <w:color w:val="FFFFFF"/>
-                                <w:sz w:val="22"/>
-                              </w:rPr>
-                              <w:t>Pacific Islands Fisheries Science Center</w:t>
-                            </w:r>
-                          </w:p>
-                          <w:p>
-                            <w:pPr>
-                              <w:spacing w:after="80" w:line="275" w:lineRule="auto"/>
-                              <w:textDirection w:val="btLr"/>
-                            </w:pPr>
-                            <w:r>
-                              <w:rPr>
-                                <w:color w:val="FFFFFF"/>
-                                <w:sz w:val="22"/>
-                              </w:rPr>
-                              <w:t>National Ocean</w:t>
-                            </w:r>
-                            <w:r>
-                              <w:rPr>
-                                <w:color w:val="FFFFFF"/>
-                                <w:sz w:val="22"/>
-                              </w:rPr>
-                              <w:t>i</w:t>
-                            </w:r>
-                            <w:r>
-                              <w:rPr>
-                                <w:color w:val="FFFFFF"/>
-                                <w:sz w:val="22"/>
-                              </w:rPr>
-                              <w:t>c and Atmospheric Administration</w:t>
-                            </w:r>
-                          </w:p>
-                          <w:p>
-                            <w:pPr>
-                              <w:spacing w:after="80" w:line="275" w:lineRule="auto"/>
-                              <w:textDirection w:val="btLr"/>
-                            </w:pPr>
-                            <w:r>
-                              <w:rPr>
-                                <w:color w:val="FFFFFF"/>
-                                <w:sz w:val="22"/>
-                              </w:rPr>
-                              <w:t>U.S. Department of Commerce</w:t>
-                            </w:r>
-                          </w:p>
-                          <w:p>
-                            <w:pPr>
-                              <w:spacing w:after="80" w:line="275" w:lineRule="auto"/>
-                              <w:textDirection w:val="btLr"/>
-                            </w:pPr>
-                            <w:r>
-                              <w:rPr>
-                                <w:color w:val="FFFFFF"/>
-                                <w:sz w:val="22"/>
-                                <w:highlight w:val="darkGreen"/>
-                              </w:rPr>
-                              <w:t>[Month] [Year]</w:t>
-                            </w:r>
-                          </w:p>
-                        </w:txbxContent>
-                      </wps:txbx>
-                      <wps:bodyPr spcFirstLastPara="1" wrap="square" lIns="91425" tIns="45700" rIns="91425" bIns="45700" anchor="t" anchorCtr="0">
-                        <a:noAutofit/>
-                      </wps:bodyPr>
-                    </wps:wsp>
-                  </a:graphicData>
-                </a:graphic>
-              </wp:anchor>
-            </w:drawing>
-          </mc:Choice>
-          <mc:Fallback>
-            <w:pict>
-              <v:rect w14:anchorId="29508C5D" id="Rectangle 4" o:spid="_x0000_s1029" alt="&quot;&quot;" style="position:absolute;margin-left:-47.5pt;margin-top:699.85pt;width:414.3pt;height:77.9pt;z-index:251661312;visibility:visible;mso-wrap-style:square;mso-wrap-distance-left:9pt;mso-wrap-distance-top:3.6pt;mso-wrap-distance-right:9pt;mso-wrap-distance-bottom:3.6pt;mso-position-horizontal:absolute;mso-position-horizontal-relative:margin;mso-position-vertical:absolute;mso-position-vertical-relative:page;v-text-anchor:top" o:gfxdata="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" filled="f" stroked="f">
-                <v:textbox inset="2.53958mm,1.2694mm,2.53958mm,1.2694mm">
-                  <w:txbxContent>
-                    <w:p>
-                      <w:pPr>
-                        <w:spacing w:after="80" w:line="275" w:lineRule="auto"/>
-                        <w:textDirection w:val="btLr"/>
-                      </w:pPr>
-                      <w:r>
-                        <w:rPr>
-                          <w:color w:val="FFFFFF"/>
-                          <w:sz w:val="22"/>
-                        </w:rPr>
-                        <w:t xml:space="preserve">NOAA Technical Memorandum </w:t>
-                      </w:r>
-                      <w:r>
-                        <w:rPr>
-                          <w:color w:val="FFFFFF"/>
-                          <w:sz w:val="22"/>
-                          <w:highlight w:val="darkGreen"/>
-                        </w:rPr>
-                        <w:t>NMFS-PIFSC-???</w:t>
-                      </w:r>
-                    </w:p>
-                    <w:p>
-                      <w:pPr>
-                        <w:spacing w:after="80" w:line="275" w:lineRule="auto"/>
-                        <w:textDirection w:val="btLr"/>
-                      </w:pPr>
-                      <w:r>
-                        <w:rPr>
-                          <w:color w:val="FFFFFF"/>
-                          <w:sz w:val="22"/>
-                        </w:rPr>
-                        <w:t>Pacific Islands Fisheries Science Center</w:t>
-                      </w:r>
-                    </w:p>
-                    <w:p>
-                      <w:pPr>
-                        <w:spacing w:after="80" w:line="275" w:lineRule="auto"/>
-                        <w:textDirection w:val="btLr"/>
-                      </w:pPr>
-                      <w:r>
-                        <w:rPr>
-                          <w:color w:val="FFFFFF"/>
-                          <w:sz w:val="22"/>
-                        </w:rPr>
-                        <w:t>National Ocean</w:t>
-                      </w:r>
-                      <w:r>
-                        <w:rPr>
-                          <w:color w:val="FFFFFF"/>
-                          <w:sz w:val="22"/>
-                        </w:rPr>
-                        <w:t>i</w:t>
-                      </w:r>
-                      <w:r>
-                        <w:rPr>
-                          <w:color w:val="FFFFFF"/>
-                          <w:sz w:val="22"/>
-                        </w:rPr>
-                        <w:t>c and Atmospheric Administration</w:t>
-                      </w:r>
-                    </w:p>
-                    <w:p>
-                      <w:pPr>
-                        <w:spacing w:after="80" w:line="275" w:lineRule="auto"/>
-                        <w:textDirection w:val="btLr"/>
-                      </w:pPr>
-                      <w:r>
-                        <w:rPr>
-                          <w:color w:val="FFFFFF"/>
-                          <w:sz w:val="22"/>
-                        </w:rPr>
-                        <w:t>U.S. Department of Commerce</w:t>
-                      </w:r>
-                    </w:p>
-                    <w:p>
-                      <w:pPr>
-                        <w:spacing w:after="80" w:line="275" w:lineRule="auto"/>
-                        <w:textDirection w:val="btLr"/>
-                      </w:pPr>
-                      <w:r>
-                        <w:rPr>
-                          <w:color w:val="FFFFFF"/>
-                          <w:sz w:val="22"/>
-                          <w:highlight w:val="darkGreen"/>
-                        </w:rPr>
-                        <w:t>[Month] [Year]</w:t>
-                      </w:r>
-                    </w:p>
-                  </w:txbxContent>
-                </v:textbox>
-                <w10:wrap type="square" anchorx="margin" anchory="page"/>
               </v:rect>
             </w:pict>
           </mc:Fallback>
@@ -1032,13 +1117,14 @@
         <w:rPr>
           <w:highlight w:val="green"/>
         </w:rPr>
-        <w:t>NMFS-PIFSC-###</w:t>
-      </w:r>
-    </w:p>
-    <w:p>
-      <w:pPr>
-        <w:spacing w:after="720"/>
-      </w:pPr>
+        <w:t>TM-PIFSC-###</w:t>
+      </w:r>
+    </w:p>
+    <w:p>
+      <w:pPr>
+        <w:spacing w:after="1800"/>
+      </w:pPr>
+      <w:bookmarkStart w:id="0" w:name="_Hlk195706129"/>
       <w:r>
         <w:rPr>
           <w:highlight w:val="green"/>
@@ -1052,16 +1138,16 @@
           <w:noProof/>
         </w:rPr>
         <w:drawing>
-          <wp:inline distT="0" distB="0" distL="0" distR="0" wp14:anchorId="6883DD12" wp14:editId="04CAD4D0">
+          <wp:inline distT="0" distB="0" distL="0" distR="0" wp14:anchorId="25CA5FE5" wp14:editId="5FCDA975">
             <wp:extent cx="1219200" cy="1190625"/>
             <wp:effectExtent l="0" t="0" r="0" b="9525"/>
-            <wp:docPr id="12" name="image3.png" descr="Department of Commerce logo"/>
+            <wp:docPr id="12" name="image3.png"/>
             <wp:cNvGraphicFramePr/>
             <a:graphic xmlns:a="http://schemas.openxmlformats.org/drawingml/2006/main">
               <a:graphicData uri="http://schemas.openxmlformats.org/drawingml/2006/picture">
                 <pic:pic xmlns:pic="http://schemas.openxmlformats.org/drawingml/2006/picture">
                   <pic:nvPicPr>
-                    <pic:cNvPr id="12" name="image3.png" descr="Department of Commerce logo"/>
+                    <pic:cNvPr id="12" name="image3.png"/>
                     <pic:cNvPicPr preferRelativeResize="0"/>
                   </pic:nvPicPr>
                   <pic:blipFill rotWithShape="1">
@@ -1096,41 +1182,29 @@
       <w:pPr>
         <w:spacing w:after="0"/>
       </w:pPr>
-      <w:bookmarkStart w:id="0" w:name="_Hlk194669223"/>
       <w:r>
         <w:t>U.S. Department of Commerce</w:t>
       </w:r>
     </w:p>
     <w:p>
       <w:pPr>
-        <w:rPr>
-          <w:color w:val="000000"/>
-        </w:rPr>
-      </w:pPr>
-      <w:r>
-        <w:t>Howard Lutnick, Secretary of Commerce</w:t>
-      </w:r>
-    </w:p>
-    <w:p>
+        <w:spacing w:after="0"/>
+      </w:pPr>
       <w:r>
         <w:t>National Oceanic and Atmospheric Administration</w:t>
       </w:r>
-      <w:r>
-        <w:br/>
-      </w:r>
-      <w:r>
-        <w:t xml:space="preserve">Laura Grimm, Under Secretary of Commerce for Oceans and Atmosphere and NOAA Administrator </w:t>
-      </w:r>
-    </w:p>
-    <w:p>
+    </w:p>
+    <w:p>
+      <w:pPr>
+        <w:spacing w:after="0"/>
+      </w:pPr>
       <w:r>
         <w:t>National Marine Fisheries Service</w:t>
       </w:r>
-      <w:r>
-        <w:br/>
-      </w:r>
-      <w:r>
-        <w:t xml:space="preserve">Emily Menashes, Assistant Secretary of Commerce for Oceans and Atmosphere / Deputy NOAA Administrator </w:t>
+    </w:p>
+    <w:p>
+      <w:r>
+        <w:t>Pacific Islands Fisheries Science Center</w:t>
       </w:r>
       <w:bookmarkEnd w:id="0"/>
       <w:r>
@@ -1366,7 +1440,13 @@
         <w:t>Title in sentence case</w:t>
       </w:r>
       <w:r>
-        <w:t xml:space="preserve"> (Technical Memoranda Series, </w:t>
+        <w:t xml:space="preserve"> (Technical Memorand</w:t>
+      </w:r>
+      <w:r>
+        <w:t>um</w:t>
+      </w:r>
+      <w:r>
+        <w:t xml:space="preserve"> Series, </w:t>
       </w:r>
       <w:r>
         <w:rPr>
@@ -5336,28 +5416,28 @@
 </file>
 
 <file path=customXml/item1.xml><?xml version="1.0" encoding="utf-8"?>
+<b:Sources xmlns:b="http://schemas.openxmlformats.org/officeDocument/2006/bibliography" xmlns="http://schemas.openxmlformats.org/officeDocument/2006/bibliography" SelectedStyle="\APASixthEditionOfficeOnline.xsl" StyleName="APA" Version="6"/>
+</file>
+
+<file path=customXml/item2.xml><?xml version="1.0" encoding="utf-8"?>
 <go:gDocsCustomXmlDataStorage xmlns:go="http://customooxmlschemas.google.com/" xmlns:r="http://schemas.openxmlformats.org/officeDocument/2006/relationships" uri="GoogleDocsCustomDataVersion2">
   <go:docsCustomData xmlns:go="http://customooxmlschemas.google.com/" roundtripDataSignature="AMtx7mjqKnKapTUFWCmQaa1Q4gnPzuCaGQ==">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</go:docsCustomData>
 </go:gDocsCustomXmlDataStorage>
 </file>
 
-<file path=customXml/item2.xml><?xml version="1.0" encoding="utf-8"?>
-<b:Sources xmlns:b="http://schemas.openxmlformats.org/officeDocument/2006/bibliography" xmlns="http://schemas.openxmlformats.org/officeDocument/2006/bibliography" SelectedStyle="\APASixthEditionOfficeOnline.xsl" StyleName="APA" Version="6"/>
+<file path=customXml/itemProps1.xml><?xml version="1.0" encoding="utf-8"?>
+<ds:datastoreItem xmlns:ds="http://schemas.openxmlformats.org/officeDocument/2006/customXml" ds:itemID="{EC59DFC0-DA42-49AD-A54D-F306B7DB30B3}">
+  <ds:schemaRefs>
+    <ds:schemaRef ds:uri="http://schemas.openxmlformats.org/officeDocument/2006/bibliography"/>
+  </ds:schemaRefs>
+</ds:datastoreItem>
 </file>
 
-<file path=customXml/itemProps1.xml><?xml version="1.0" encoding="utf-8"?>
+<file path=customXml/itemProps2.xml><?xml version="1.0" encoding="utf-8"?>
 <ds:datastoreItem xmlns:ds="http://schemas.openxmlformats.org/officeDocument/2006/customXml" ds:itemID="{11111111-1234-1234-1234-123412341234}">
   <ds:schemaRefs>
     <ds:schemaRef ds:uri="http://customooxmlschemas.google.com/"/>
     <ds:schemaRef ds:uri="http://schemas.openxmlformats.org/officeDocument/2006/relationships"/>
   </ds:schemaRefs>
 </ds:datastoreItem>
-</file>
-
-<file path=customXml/itemProps2.xml><?xml version="1.0" encoding="utf-8"?>
-<ds:datastoreItem xmlns:ds="http://schemas.openxmlformats.org/officeDocument/2006/customXml" ds:itemID="{EC59DFC0-DA42-49AD-A54D-F306B7DB30B3}">
-  <ds:schemaRefs>
-    <ds:schemaRef ds:uri="http://schemas.openxmlformats.org/officeDocument/2006/bibliography"/>
-  </ds:schemaRefs>
-</ds:datastoreItem>
 </file>
</xml_diff>